<commit_message>
update class linkedIn and england describe
</commit_message>
<xml_diff>
--- a/Documents/class-linkedIn.docx
+++ b/Documents/class-linkedIn.docx
@@ -7,27 +7,20 @@
         <w:tabs>
           <w:tab w:val="left" w:pos="3120"/>
         </w:tabs>
-        <w:spacing w:before="100" w:beforeAutospacing="1" w:after="100" w:afterAutospacing="1" w:line="240" w:lineRule="auto"/>
+        <w:spacing w:before="240" w:after="100" w:afterAutospacing="1" w:line="480" w:lineRule="auto"/>
         <w:ind w:right="141"/>
+        <w:jc w:val="center"/>
         <w:rPr>
           <w:rFonts w:ascii="Times New Roman" w:eastAsia="Times New Roman" w:hAnsi="Times New Roman" w:cs="Times New Roman"/>
           <w:b/>
           <w:bCs/>
           <w:kern w:val="36"/>
-          <w:sz w:val="36"/>
-          <w:szCs w:val="36"/>
-          <w:lang w:eastAsia="pt-BR"/>
-        </w:rPr>
-      </w:pPr>
-    </w:p>
-    <w:p>
-      <w:pPr>
-        <w:tabs>
-          <w:tab w:val="left" w:pos="3120"/>
-        </w:tabs>
-        <w:spacing w:before="100" w:beforeAutospacing="1" w:after="100" w:afterAutospacing="1" w:line="240" w:lineRule="auto"/>
-        <w:ind w:right="141"/>
-        <w:jc w:val="center"/>
+          <w:sz w:val="32"/>
+          <w:szCs w:val="32"/>
+          <w:lang w:eastAsia="pt-BR"/>
+        </w:rPr>
+      </w:pPr>
+      <w:r>
         <w:rPr>
           <w:rFonts w:ascii="Times New Roman" w:eastAsia="Times New Roman" w:hAnsi="Times New Roman" w:cs="Times New Roman"/>
           <w:b/>
@@ -37,7 +30,8 @@
           <w:szCs w:val="32"/>
           <w:lang w:eastAsia="pt-BR"/>
         </w:rPr>
-      </w:pPr>
+        <w:t>LINKEDIN</w:t>
+      </w:r>
       <w:r>
         <w:rPr>
           <w:rFonts w:ascii="Times New Roman" w:eastAsia="Times New Roman" w:hAnsi="Times New Roman" w:cs="Times New Roman"/>
@@ -48,7 +42,7 @@
           <w:szCs w:val="32"/>
           <w:lang w:eastAsia="pt-BR"/>
         </w:rPr>
-        <w:t>LINKEDIN</w:t>
+        <w:t xml:space="preserve"> CAMP</w:t>
       </w:r>
       <w:r>
         <w:rPr>
@@ -60,24 +54,20 @@
           <w:szCs w:val="32"/>
           <w:lang w:eastAsia="pt-BR"/>
         </w:rPr>
-        <w:t xml:space="preserve"> CAMPIÃO</w:t>
-      </w:r>
-    </w:p>
-    <w:p>
-      <w:pPr>
-        <w:tabs>
-          <w:tab w:val="left" w:pos="3120"/>
-        </w:tabs>
-        <w:spacing w:before="100" w:beforeAutospacing="1" w:after="100" w:afterAutospacing="1" w:line="240" w:lineRule="auto"/>
-        <w:ind w:right="141"/>
-        <w:rPr>
-          <w:rFonts w:ascii="Times New Roman" w:eastAsia="Times New Roman" w:hAnsi="Times New Roman" w:cs="Times New Roman"/>
+        <w:t>E</w:t>
+      </w:r>
+      <w:r>
+        <w:rPr>
+          <w:rFonts w:ascii="Times New Roman" w:eastAsia="Times New Roman" w:hAnsi="Times New Roman" w:cs="Times New Roman"/>
+          <w:b/>
+          <w:bCs/>
           <w:kern w:val="36"/>
           <w:sz w:val="32"/>
           <w:szCs w:val="32"/>
           <w:lang w:eastAsia="pt-BR"/>
         </w:rPr>
-      </w:pPr>
+        <w:t>ÃO</w:t>
+      </w:r>
     </w:p>
     <w:p>
       <w:pPr>
@@ -89,22 +79,22 @@
         <w:tabs>
           <w:tab w:val="left" w:pos="3120"/>
         </w:tabs>
-        <w:spacing w:before="100" w:beforeAutospacing="1" w:after="100" w:afterAutospacing="1" w:line="360" w:lineRule="auto"/>
+        <w:spacing w:before="100" w:beforeAutospacing="1" w:after="100" w:afterAutospacing="1" w:line="240" w:lineRule="auto"/>
         <w:ind w:right="141"/>
         <w:rPr>
           <w:rFonts w:ascii="Times New Roman" w:eastAsia="Times New Roman" w:hAnsi="Times New Roman" w:cs="Times New Roman"/>
           <w:kern w:val="36"/>
-          <w:sz w:val="32"/>
-          <w:szCs w:val="32"/>
-          <w:lang w:eastAsia="pt-BR"/>
-        </w:rPr>
-      </w:pPr>
-      <w:r>
-        <w:rPr>
-          <w:rFonts w:ascii="Times New Roman" w:eastAsia="Times New Roman" w:hAnsi="Times New Roman" w:cs="Times New Roman"/>
-          <w:kern w:val="36"/>
-          <w:sz w:val="32"/>
-          <w:szCs w:val="32"/>
+          <w:sz w:val="28"/>
+          <w:szCs w:val="28"/>
+          <w:lang w:eastAsia="pt-BR"/>
+        </w:rPr>
+      </w:pPr>
+      <w:r>
+        <w:rPr>
+          <w:rFonts w:ascii="Times New Roman" w:eastAsia="Times New Roman" w:hAnsi="Times New Roman" w:cs="Times New Roman"/>
+          <w:kern w:val="36"/>
+          <w:sz w:val="28"/>
+          <w:szCs w:val="28"/>
           <w:lang w:eastAsia="pt-BR"/>
         </w:rPr>
         <w:t xml:space="preserve">Currículo, </w:t>
@@ -113,8 +103,8 @@
         <w:rPr>
           <w:rFonts w:ascii="Times New Roman" w:eastAsia="Times New Roman" w:hAnsi="Times New Roman" w:cs="Times New Roman"/>
           <w:kern w:val="36"/>
-          <w:sz w:val="32"/>
-          <w:szCs w:val="32"/>
+          <w:sz w:val="28"/>
+          <w:szCs w:val="28"/>
           <w:lang w:eastAsia="pt-BR"/>
         </w:rPr>
         <w:t>Indicação, Site de Vagas... Não funcionam!</w:t>
@@ -130,116 +120,179 @@
         <w:tabs>
           <w:tab w:val="left" w:pos="3120"/>
         </w:tabs>
+        <w:spacing w:before="100" w:beforeAutospacing="1" w:after="100" w:afterAutospacing="1" w:line="240" w:lineRule="auto"/>
+        <w:ind w:right="141"/>
+        <w:rPr>
+          <w:rFonts w:ascii="Times New Roman" w:eastAsia="Times New Roman" w:hAnsi="Times New Roman" w:cs="Times New Roman"/>
+          <w:kern w:val="36"/>
+          <w:sz w:val="28"/>
+          <w:szCs w:val="28"/>
+          <w:lang w:eastAsia="pt-BR"/>
+        </w:rPr>
+      </w:pPr>
+      <w:r>
+        <w:rPr>
+          <w:rFonts w:ascii="Times New Roman" w:eastAsia="Times New Roman" w:hAnsi="Times New Roman" w:cs="Times New Roman"/>
+          <w:kern w:val="36"/>
+          <w:sz w:val="28"/>
+          <w:szCs w:val="28"/>
+          <w:lang w:eastAsia="pt-BR"/>
+        </w:rPr>
+        <w:t>Soment</w:t>
+      </w:r>
+      <w:r>
+        <w:rPr>
+          <w:rFonts w:ascii="Times New Roman" w:eastAsia="Times New Roman" w:hAnsi="Times New Roman" w:cs="Times New Roman"/>
+          <w:kern w:val="36"/>
+          <w:sz w:val="28"/>
+          <w:szCs w:val="28"/>
+          <w:lang w:eastAsia="pt-BR"/>
+        </w:rPr>
+        <w:t>e</w:t>
+      </w:r>
+      <w:r>
+        <w:rPr>
+          <w:rFonts w:ascii="Times New Roman" w:eastAsia="Times New Roman" w:hAnsi="Times New Roman" w:cs="Times New Roman"/>
+          <w:kern w:val="36"/>
+          <w:sz w:val="28"/>
+          <w:szCs w:val="28"/>
+          <w:lang w:eastAsia="pt-BR"/>
+        </w:rPr>
+        <w:t xml:space="preserve"> </w:t>
+      </w:r>
+      <w:r>
+        <w:rPr>
+          <w:rFonts w:ascii="Times New Roman" w:eastAsia="Times New Roman" w:hAnsi="Times New Roman" w:cs="Times New Roman"/>
+          <w:kern w:val="36"/>
+          <w:sz w:val="28"/>
+          <w:szCs w:val="28"/>
+          <w:lang w:eastAsia="pt-BR"/>
+        </w:rPr>
+        <w:t>2</w:t>
+      </w:r>
+      <w:r>
+        <w:rPr>
+          <w:rFonts w:ascii="Times New Roman" w:eastAsia="Times New Roman" w:hAnsi="Times New Roman" w:cs="Times New Roman"/>
+          <w:kern w:val="36"/>
+          <w:sz w:val="28"/>
+          <w:szCs w:val="28"/>
+          <w:lang w:eastAsia="pt-BR"/>
+        </w:rPr>
+        <w:t xml:space="preserve">% usam o </w:t>
+      </w:r>
+      <w:r>
+        <w:rPr>
+          <w:rFonts w:ascii="Times New Roman" w:eastAsia="Times New Roman" w:hAnsi="Times New Roman" w:cs="Times New Roman"/>
+          <w:kern w:val="36"/>
+          <w:sz w:val="28"/>
+          <w:szCs w:val="28"/>
+          <w:lang w:eastAsia="pt-BR"/>
+        </w:rPr>
+        <w:t>L</w:t>
+      </w:r>
+      <w:r>
+        <w:rPr>
+          <w:rFonts w:ascii="Times New Roman" w:eastAsia="Times New Roman" w:hAnsi="Times New Roman" w:cs="Times New Roman"/>
+          <w:kern w:val="36"/>
+          <w:sz w:val="28"/>
+          <w:szCs w:val="28"/>
+          <w:lang w:eastAsia="pt-BR"/>
+        </w:rPr>
+        <w:t>ink</w:t>
+      </w:r>
+      <w:r>
+        <w:rPr>
+          <w:rFonts w:ascii="Times New Roman" w:eastAsia="Times New Roman" w:hAnsi="Times New Roman" w:cs="Times New Roman"/>
+          <w:kern w:val="36"/>
+          <w:sz w:val="28"/>
+          <w:szCs w:val="28"/>
+          <w:lang w:eastAsia="pt-BR"/>
+        </w:rPr>
+        <w:t>ed</w:t>
+      </w:r>
+      <w:r>
+        <w:rPr>
+          <w:rFonts w:ascii="Times New Roman" w:eastAsia="Times New Roman" w:hAnsi="Times New Roman" w:cs="Times New Roman"/>
+          <w:kern w:val="36"/>
+          <w:sz w:val="28"/>
+          <w:szCs w:val="28"/>
+          <w:lang w:eastAsia="pt-BR"/>
+        </w:rPr>
+        <w:t xml:space="preserve">In do jeito </w:t>
+      </w:r>
+      <w:r>
+        <w:rPr>
+          <w:rFonts w:ascii="Times New Roman" w:eastAsia="Times New Roman" w:hAnsi="Times New Roman" w:cs="Times New Roman"/>
+          <w:kern w:val="36"/>
+          <w:sz w:val="28"/>
+          <w:szCs w:val="28"/>
+          <w:lang w:eastAsia="pt-BR"/>
+        </w:rPr>
+        <w:t>certo!</w:t>
+      </w:r>
+    </w:p>
+    <w:p>
+      <w:pPr>
+        <w:pStyle w:val="PargrafodaLista"/>
+        <w:numPr>
+          <w:ilvl w:val="1"/>
+          <w:numId w:val="4"/>
+        </w:numPr>
+        <w:tabs>
+          <w:tab w:val="left" w:pos="3120"/>
+        </w:tabs>
+        <w:spacing w:before="100" w:beforeAutospacing="1" w:after="100" w:afterAutospacing="1" w:line="240" w:lineRule="auto"/>
+        <w:ind w:right="141"/>
+        <w:rPr>
+          <w:rFonts w:ascii="Times New Roman" w:eastAsia="Times New Roman" w:hAnsi="Times New Roman" w:cs="Times New Roman"/>
+          <w:kern w:val="36"/>
+          <w:sz w:val="28"/>
+          <w:szCs w:val="28"/>
+          <w:lang w:eastAsia="pt-BR"/>
+        </w:rPr>
+      </w:pPr>
+      <w:r>
+        <w:rPr>
+          <w:rFonts w:ascii="Times New Roman" w:eastAsia="Times New Roman" w:hAnsi="Times New Roman" w:cs="Times New Roman"/>
+          <w:kern w:val="36"/>
+          <w:sz w:val="28"/>
+          <w:szCs w:val="28"/>
+          <w:lang w:eastAsia="pt-BR"/>
+        </w:rPr>
+        <w:t>É a maior rede de recrutamento do mundo!</w:t>
+      </w:r>
+    </w:p>
+    <w:p>
+      <w:pPr>
+        <w:pStyle w:val="PargrafodaLista"/>
+        <w:tabs>
+          <w:tab w:val="left" w:pos="3120"/>
+        </w:tabs>
         <w:spacing w:before="100" w:beforeAutospacing="1" w:after="100" w:afterAutospacing="1" w:line="480" w:lineRule="auto"/>
-        <w:ind w:right="141"/>
-        <w:rPr>
-          <w:rFonts w:ascii="Times New Roman" w:eastAsia="Times New Roman" w:hAnsi="Times New Roman" w:cs="Times New Roman"/>
-          <w:kern w:val="36"/>
-          <w:sz w:val="32"/>
-          <w:szCs w:val="32"/>
-          <w:lang w:eastAsia="pt-BR"/>
-        </w:rPr>
-      </w:pPr>
-      <w:r>
-        <w:rPr>
-          <w:rFonts w:ascii="Times New Roman" w:eastAsia="Times New Roman" w:hAnsi="Times New Roman" w:cs="Times New Roman"/>
-          <w:kern w:val="36"/>
-          <w:sz w:val="32"/>
-          <w:szCs w:val="32"/>
-          <w:lang w:eastAsia="pt-BR"/>
-        </w:rPr>
-        <w:t>Soment</w:t>
-      </w:r>
-      <w:r>
-        <w:rPr>
-          <w:rFonts w:ascii="Times New Roman" w:eastAsia="Times New Roman" w:hAnsi="Times New Roman" w:cs="Times New Roman"/>
-          <w:kern w:val="36"/>
-          <w:sz w:val="32"/>
-          <w:szCs w:val="32"/>
-          <w:lang w:eastAsia="pt-BR"/>
-        </w:rPr>
-        <w:t>e</w:t>
-      </w:r>
-      <w:r>
-        <w:rPr>
-          <w:rFonts w:ascii="Times New Roman" w:eastAsia="Times New Roman" w:hAnsi="Times New Roman" w:cs="Times New Roman"/>
-          <w:kern w:val="36"/>
-          <w:sz w:val="32"/>
-          <w:szCs w:val="32"/>
-          <w:lang w:eastAsia="pt-BR"/>
-        </w:rPr>
-        <w:t xml:space="preserve"> </w:t>
-      </w:r>
-      <w:r>
-        <w:rPr>
-          <w:rFonts w:ascii="Times New Roman" w:eastAsia="Times New Roman" w:hAnsi="Times New Roman" w:cs="Times New Roman"/>
-          <w:kern w:val="36"/>
-          <w:sz w:val="32"/>
-          <w:szCs w:val="32"/>
-          <w:lang w:eastAsia="pt-BR"/>
-        </w:rPr>
-        <w:t>2</w:t>
-      </w:r>
-      <w:r>
-        <w:rPr>
-          <w:rFonts w:ascii="Times New Roman" w:eastAsia="Times New Roman" w:hAnsi="Times New Roman" w:cs="Times New Roman"/>
-          <w:kern w:val="36"/>
-          <w:sz w:val="32"/>
-          <w:szCs w:val="32"/>
-          <w:lang w:eastAsia="pt-BR"/>
-        </w:rPr>
-        <w:t xml:space="preserve">% usam o </w:t>
-      </w:r>
-      <w:r>
-        <w:rPr>
-          <w:rFonts w:ascii="Times New Roman" w:eastAsia="Times New Roman" w:hAnsi="Times New Roman" w:cs="Times New Roman"/>
-          <w:kern w:val="36"/>
-          <w:sz w:val="32"/>
-          <w:szCs w:val="32"/>
-          <w:lang w:eastAsia="pt-BR"/>
-        </w:rPr>
-        <w:t>L</w:t>
-      </w:r>
-      <w:r>
-        <w:rPr>
-          <w:rFonts w:ascii="Times New Roman" w:eastAsia="Times New Roman" w:hAnsi="Times New Roman" w:cs="Times New Roman"/>
-          <w:kern w:val="36"/>
-          <w:sz w:val="32"/>
-          <w:szCs w:val="32"/>
-          <w:lang w:eastAsia="pt-BR"/>
-        </w:rPr>
-        <w:t>ink</w:t>
-      </w:r>
-      <w:r>
-        <w:rPr>
-          <w:rFonts w:ascii="Times New Roman" w:eastAsia="Times New Roman" w:hAnsi="Times New Roman" w:cs="Times New Roman"/>
-          <w:kern w:val="36"/>
-          <w:sz w:val="32"/>
-          <w:szCs w:val="32"/>
-          <w:lang w:eastAsia="pt-BR"/>
-        </w:rPr>
-        <w:t>ed</w:t>
-      </w:r>
-      <w:r>
-        <w:rPr>
-          <w:rFonts w:ascii="Times New Roman" w:eastAsia="Times New Roman" w:hAnsi="Times New Roman" w:cs="Times New Roman"/>
-          <w:kern w:val="36"/>
-          <w:sz w:val="32"/>
-          <w:szCs w:val="32"/>
-          <w:lang w:eastAsia="pt-BR"/>
-        </w:rPr>
-        <w:t xml:space="preserve">In do jeito </w:t>
-      </w:r>
-      <w:r>
-        <w:rPr>
-          <w:rFonts w:ascii="Times New Roman" w:eastAsia="Times New Roman" w:hAnsi="Times New Roman" w:cs="Times New Roman"/>
-          <w:kern w:val="36"/>
-          <w:sz w:val="32"/>
-          <w:szCs w:val="32"/>
-          <w:lang w:eastAsia="pt-BR"/>
-        </w:rPr>
-        <w:t>certo!</w:t>
-      </w:r>
+        <w:ind w:left="1440" w:right="141"/>
+        <w:rPr>
+          <w:rFonts w:ascii="Times New Roman" w:eastAsia="Times New Roman" w:hAnsi="Times New Roman" w:cs="Times New Roman"/>
+          <w:color w:val="0563C1" w:themeColor="hyperlink"/>
+          <w:kern w:val="36"/>
+          <w:sz w:val="28"/>
+          <w:szCs w:val="28"/>
+          <w:u w:val="single"/>
+          <w:lang w:eastAsia="pt-BR"/>
+        </w:rPr>
+      </w:pPr>
+      <w:hyperlink r:id="rId7" w:history="1">
+        <w:r>
+          <w:rPr>
+            <w:rStyle w:val="Hyperlink"/>
+            <w:rFonts w:ascii="Times New Roman" w:eastAsia="Times New Roman" w:hAnsi="Times New Roman" w:cs="Times New Roman"/>
+            <w:kern w:val="36"/>
+            <w:sz w:val="28"/>
+            <w:szCs w:val="28"/>
+            <w:lang w:eastAsia="pt-BR"/>
+          </w:rPr>
+          <w:t>https://www.youtube.com/watch?v=bX3xmtzUGZY</w:t>
+        </w:r>
+      </w:hyperlink>
     </w:p>
     <w:p>
       <w:pPr>
@@ -251,22 +304,22 @@
         <w:tabs>
           <w:tab w:val="left" w:pos="3120"/>
         </w:tabs>
-        <w:spacing w:before="100" w:beforeAutospacing="1" w:after="100" w:afterAutospacing="1" w:line="240" w:lineRule="auto"/>
+        <w:spacing w:after="0" w:line="240" w:lineRule="auto"/>
         <w:ind w:right="141"/>
         <w:rPr>
           <w:rFonts w:ascii="Times New Roman" w:eastAsia="Times New Roman" w:hAnsi="Times New Roman" w:cs="Times New Roman"/>
           <w:kern w:val="36"/>
-          <w:sz w:val="32"/>
-          <w:szCs w:val="32"/>
-          <w:lang w:eastAsia="pt-BR"/>
-        </w:rPr>
-      </w:pPr>
-      <w:r>
-        <w:rPr>
-          <w:rFonts w:ascii="Times New Roman" w:eastAsia="Times New Roman" w:hAnsi="Times New Roman" w:cs="Times New Roman"/>
-          <w:kern w:val="36"/>
-          <w:sz w:val="32"/>
-          <w:szCs w:val="32"/>
+          <w:sz w:val="28"/>
+          <w:szCs w:val="28"/>
+          <w:lang w:eastAsia="pt-BR"/>
+        </w:rPr>
+      </w:pPr>
+      <w:r>
+        <w:rPr>
+          <w:rFonts w:ascii="Times New Roman" w:eastAsia="Times New Roman" w:hAnsi="Times New Roman" w:cs="Times New Roman"/>
+          <w:kern w:val="36"/>
+          <w:sz w:val="28"/>
+          <w:szCs w:val="28"/>
           <w:lang w:eastAsia="pt-BR"/>
         </w:rPr>
         <w:t>Lado do Recrutador</w:t>
@@ -287,17 +340,17 @@
         <w:rPr>
           <w:rFonts w:ascii="Times New Roman" w:eastAsia="Times New Roman" w:hAnsi="Times New Roman" w:cs="Times New Roman"/>
           <w:kern w:val="36"/>
-          <w:sz w:val="32"/>
-          <w:szCs w:val="32"/>
-          <w:lang w:eastAsia="pt-BR"/>
-        </w:rPr>
-      </w:pPr>
-      <w:r>
-        <w:rPr>
-          <w:rFonts w:ascii="Times New Roman" w:eastAsia="Times New Roman" w:hAnsi="Times New Roman" w:cs="Times New Roman"/>
-          <w:kern w:val="36"/>
-          <w:sz w:val="32"/>
-          <w:szCs w:val="32"/>
+          <w:sz w:val="28"/>
+          <w:szCs w:val="28"/>
+          <w:lang w:eastAsia="pt-BR"/>
+        </w:rPr>
+      </w:pPr>
+      <w:r>
+        <w:rPr>
+          <w:rFonts w:ascii="Times New Roman" w:eastAsia="Times New Roman" w:hAnsi="Times New Roman" w:cs="Times New Roman"/>
+          <w:kern w:val="36"/>
+          <w:sz w:val="28"/>
+          <w:szCs w:val="28"/>
           <w:lang w:eastAsia="pt-BR"/>
         </w:rPr>
         <w:t>Quantas páginas do google você passa?</w:t>
@@ -318,17 +371,17 @@
         <w:rPr>
           <w:rFonts w:ascii="Times New Roman" w:eastAsia="Times New Roman" w:hAnsi="Times New Roman" w:cs="Times New Roman"/>
           <w:kern w:val="36"/>
-          <w:sz w:val="32"/>
-          <w:szCs w:val="32"/>
-          <w:lang w:eastAsia="pt-BR"/>
-        </w:rPr>
-      </w:pPr>
-      <w:r>
-        <w:rPr>
-          <w:rFonts w:ascii="Times New Roman" w:eastAsia="Times New Roman" w:hAnsi="Times New Roman" w:cs="Times New Roman"/>
-          <w:kern w:val="36"/>
-          <w:sz w:val="32"/>
-          <w:szCs w:val="32"/>
+          <w:sz w:val="28"/>
+          <w:szCs w:val="28"/>
+          <w:lang w:eastAsia="pt-BR"/>
+        </w:rPr>
+      </w:pPr>
+      <w:r>
+        <w:rPr>
+          <w:rFonts w:ascii="Times New Roman" w:eastAsia="Times New Roman" w:hAnsi="Times New Roman" w:cs="Times New Roman"/>
+          <w:kern w:val="36"/>
+          <w:sz w:val="28"/>
+          <w:szCs w:val="28"/>
           <w:lang w:eastAsia="pt-BR"/>
         </w:rPr>
         <w:t>Depois que encontra a gente para de procurar</w:t>
@@ -344,22 +397,22 @@
         <w:tabs>
           <w:tab w:val="left" w:pos="3120"/>
         </w:tabs>
-        <w:spacing w:before="100" w:beforeAutospacing="1" w:after="100" w:afterAutospacing="1" w:line="480" w:lineRule="auto"/>
+        <w:spacing w:after="0" w:line="480" w:lineRule="auto"/>
         <w:ind w:right="141"/>
         <w:rPr>
           <w:rFonts w:ascii="Times New Roman" w:eastAsia="Times New Roman" w:hAnsi="Times New Roman" w:cs="Times New Roman"/>
           <w:kern w:val="36"/>
-          <w:sz w:val="32"/>
-          <w:szCs w:val="32"/>
-          <w:lang w:eastAsia="pt-BR"/>
-        </w:rPr>
-      </w:pPr>
-      <w:r>
-        <w:rPr>
-          <w:rFonts w:ascii="Times New Roman" w:eastAsia="Times New Roman" w:hAnsi="Times New Roman" w:cs="Times New Roman"/>
-          <w:kern w:val="36"/>
-          <w:sz w:val="32"/>
-          <w:szCs w:val="32"/>
+          <w:sz w:val="28"/>
+          <w:szCs w:val="28"/>
+          <w:lang w:eastAsia="pt-BR"/>
+        </w:rPr>
+      </w:pPr>
+      <w:r>
+        <w:rPr>
+          <w:rFonts w:ascii="Times New Roman" w:eastAsia="Times New Roman" w:hAnsi="Times New Roman" w:cs="Times New Roman"/>
+          <w:kern w:val="36"/>
+          <w:sz w:val="28"/>
+          <w:szCs w:val="28"/>
           <w:lang w:eastAsia="pt-BR"/>
         </w:rPr>
         <w:t>Como ir para a primeira página?</w:t>
@@ -375,69 +428,88 @@
         <w:tabs>
           <w:tab w:val="left" w:pos="3120"/>
         </w:tabs>
-        <w:spacing w:before="100" w:beforeAutospacing="1" w:after="100" w:afterAutospacing="1" w:line="360" w:lineRule="auto"/>
+        <w:spacing w:after="0" w:line="240" w:lineRule="auto"/>
         <w:ind w:right="141"/>
         <w:rPr>
           <w:rFonts w:ascii="Times New Roman" w:eastAsia="Times New Roman" w:hAnsi="Times New Roman" w:cs="Times New Roman"/>
           <w:kern w:val="36"/>
-          <w:sz w:val="32"/>
-          <w:szCs w:val="32"/>
-          <w:lang w:eastAsia="pt-BR"/>
-        </w:rPr>
-      </w:pPr>
-      <w:r>
-        <w:rPr>
-          <w:rFonts w:ascii="Times New Roman" w:eastAsia="Times New Roman" w:hAnsi="Times New Roman" w:cs="Times New Roman"/>
-          <w:kern w:val="36"/>
-          <w:sz w:val="32"/>
-          <w:szCs w:val="32"/>
-          <w:lang w:eastAsia="pt-BR"/>
-        </w:rPr>
-        <w:lastRenderedPageBreak/>
-        <w:t xml:space="preserve">SSI - </w:t>
-      </w:r>
-      <w:r>
-        <w:rPr>
-          <w:rFonts w:ascii="Times New Roman" w:eastAsia="Times New Roman" w:hAnsi="Times New Roman" w:cs="Times New Roman"/>
-          <w:kern w:val="36"/>
-          <w:sz w:val="32"/>
-          <w:szCs w:val="32"/>
-          <w:lang w:eastAsia="pt-BR"/>
-        </w:rPr>
-        <w:t xml:space="preserve">Social </w:t>
-      </w:r>
-      <w:proofErr w:type="spellStart"/>
-      <w:r>
-        <w:rPr>
-          <w:rFonts w:ascii="Times New Roman" w:eastAsia="Times New Roman" w:hAnsi="Times New Roman" w:cs="Times New Roman"/>
-          <w:kern w:val="36"/>
-          <w:sz w:val="32"/>
-          <w:szCs w:val="32"/>
-          <w:lang w:eastAsia="pt-BR"/>
-        </w:rPr>
-        <w:t>Selling</w:t>
-      </w:r>
-      <w:proofErr w:type="spellEnd"/>
-      <w:r>
-        <w:rPr>
-          <w:rFonts w:ascii="Times New Roman" w:eastAsia="Times New Roman" w:hAnsi="Times New Roman" w:cs="Times New Roman"/>
-          <w:kern w:val="36"/>
-          <w:sz w:val="32"/>
-          <w:szCs w:val="32"/>
-          <w:lang w:eastAsia="pt-BR"/>
-        </w:rPr>
-        <w:t xml:space="preserve"> Index</w:t>
-      </w:r>
-      <w:r>
-        <w:rPr>
-          <w:rFonts w:ascii="Times New Roman" w:eastAsia="Times New Roman" w:hAnsi="Times New Roman" w:cs="Times New Roman"/>
-          <w:kern w:val="36"/>
-          <w:sz w:val="32"/>
-          <w:szCs w:val="32"/>
-          <w:lang w:eastAsia="pt-BR"/>
-        </w:rPr>
-        <w:t xml:space="preserve"> ( &gt; 70 pontos )</w:t>
-      </w:r>
+          <w:sz w:val="28"/>
+          <w:szCs w:val="28"/>
+          <w:lang w:eastAsia="pt-BR"/>
+        </w:rPr>
+      </w:pPr>
+      <w:r>
+        <w:rPr>
+          <w:rFonts w:ascii="Times New Roman" w:eastAsia="Times New Roman" w:hAnsi="Times New Roman" w:cs="Times New Roman"/>
+          <w:kern w:val="36"/>
+          <w:sz w:val="28"/>
+          <w:szCs w:val="28"/>
+          <w:lang w:eastAsia="pt-BR"/>
+        </w:rPr>
+        <w:t>SSI - Social Selling Index</w:t>
+      </w:r>
+      <w:r>
+        <w:rPr>
+          <w:rFonts w:ascii="Times New Roman" w:eastAsia="Times New Roman" w:hAnsi="Times New Roman" w:cs="Times New Roman"/>
+          <w:kern w:val="36"/>
+          <w:sz w:val="28"/>
+          <w:szCs w:val="28"/>
+          <w:lang w:eastAsia="pt-BR"/>
+        </w:rPr>
+        <w:t xml:space="preserve"> </w:t>
+      </w:r>
+      <w:proofErr w:type="gramStart"/>
+      <w:r>
+        <w:rPr>
+          <w:rFonts w:ascii="Times New Roman" w:eastAsia="Times New Roman" w:hAnsi="Times New Roman" w:cs="Times New Roman"/>
+          <w:kern w:val="36"/>
+          <w:sz w:val="28"/>
+          <w:szCs w:val="28"/>
+          <w:lang w:eastAsia="pt-BR"/>
+        </w:rPr>
+        <w:t>( &gt;</w:t>
+      </w:r>
+      <w:proofErr w:type="gramEnd"/>
+      <w:r>
+        <w:rPr>
+          <w:rFonts w:ascii="Times New Roman" w:eastAsia="Times New Roman" w:hAnsi="Times New Roman" w:cs="Times New Roman"/>
+          <w:kern w:val="36"/>
+          <w:sz w:val="28"/>
+          <w:szCs w:val="28"/>
+          <w:lang w:eastAsia="pt-BR"/>
+        </w:rPr>
+        <w:t xml:space="preserve"> 70 pontos )</w:t>
+      </w:r>
+    </w:p>
+    <w:p>
+      <w:pPr>
+        <w:pStyle w:val="PargrafodaLista"/>
+        <w:tabs>
+          <w:tab w:val="left" w:pos="3120"/>
+        </w:tabs>
+        <w:spacing w:after="0" w:line="360" w:lineRule="auto"/>
+        <w:ind w:right="141"/>
+        <w:rPr>
+          <w:rFonts w:ascii="Times New Roman" w:eastAsia="Times New Roman" w:hAnsi="Times New Roman" w:cs="Times New Roman"/>
+          <w:kern w:val="36"/>
+          <w:sz w:val="28"/>
+          <w:szCs w:val="28"/>
+          <w:lang w:eastAsia="pt-BR"/>
+        </w:rPr>
+      </w:pPr>
+      <w:hyperlink r:id="rId8" w:history="1">
+        <w:r>
+          <w:rPr>
+            <w:rStyle w:val="Hyperlink"/>
+            <w:rFonts w:ascii="Times New Roman" w:eastAsia="Times New Roman" w:hAnsi="Times New Roman" w:cs="Times New Roman"/>
+            <w:kern w:val="36"/>
+            <w:sz w:val="28"/>
+            <w:szCs w:val="28"/>
+            <w:lang w:eastAsia="pt-BR"/>
+          </w:rPr>
+          <w:t>https://www.linkedin.com/sales/ssi</w:t>
+        </w:r>
+      </w:hyperlink>
     </w:p>
     <w:p>
       <w:pPr>
@@ -454,17 +526,17 @@
         <w:rPr>
           <w:rFonts w:ascii="Times New Roman" w:eastAsia="Times New Roman" w:hAnsi="Times New Roman" w:cs="Times New Roman"/>
           <w:kern w:val="36"/>
-          <w:sz w:val="32"/>
-          <w:szCs w:val="32"/>
-          <w:lang w:eastAsia="pt-BR"/>
-        </w:rPr>
-      </w:pPr>
-      <w:r>
-        <w:rPr>
-          <w:rFonts w:ascii="Times New Roman" w:eastAsia="Times New Roman" w:hAnsi="Times New Roman" w:cs="Times New Roman"/>
-          <w:kern w:val="36"/>
-          <w:sz w:val="32"/>
-          <w:szCs w:val="32"/>
+          <w:sz w:val="28"/>
+          <w:szCs w:val="28"/>
+          <w:lang w:eastAsia="pt-BR"/>
+        </w:rPr>
+      </w:pPr>
+      <w:r>
+        <w:rPr>
+          <w:rFonts w:ascii="Times New Roman" w:eastAsia="Times New Roman" w:hAnsi="Times New Roman" w:cs="Times New Roman"/>
+          <w:kern w:val="36"/>
+          <w:sz w:val="28"/>
+          <w:szCs w:val="28"/>
           <w:lang w:eastAsia="pt-BR"/>
         </w:rPr>
         <w:t>Estabelecer marca profissional</w:t>
@@ -485,17 +557,17 @@
         <w:rPr>
           <w:rFonts w:ascii="Times New Roman" w:eastAsia="Times New Roman" w:hAnsi="Times New Roman" w:cs="Times New Roman"/>
           <w:kern w:val="36"/>
-          <w:sz w:val="32"/>
-          <w:szCs w:val="32"/>
-          <w:lang w:eastAsia="pt-BR"/>
-        </w:rPr>
-      </w:pPr>
-      <w:r>
-        <w:rPr>
-          <w:rFonts w:ascii="Times New Roman" w:eastAsia="Times New Roman" w:hAnsi="Times New Roman" w:cs="Times New Roman"/>
-          <w:kern w:val="36"/>
-          <w:sz w:val="32"/>
-          <w:szCs w:val="32"/>
+          <w:sz w:val="28"/>
+          <w:szCs w:val="28"/>
+          <w:lang w:eastAsia="pt-BR"/>
+        </w:rPr>
+      </w:pPr>
+      <w:r>
+        <w:rPr>
+          <w:rFonts w:ascii="Times New Roman" w:eastAsia="Times New Roman" w:hAnsi="Times New Roman" w:cs="Times New Roman"/>
+          <w:kern w:val="36"/>
+          <w:sz w:val="28"/>
+          <w:szCs w:val="28"/>
           <w:lang w:eastAsia="pt-BR"/>
         </w:rPr>
         <w:t>Localizar as pessoas certas</w:t>
@@ -504,8 +576,8 @@
         <w:rPr>
           <w:rFonts w:ascii="Times New Roman" w:eastAsia="Times New Roman" w:hAnsi="Times New Roman" w:cs="Times New Roman"/>
           <w:kern w:val="36"/>
-          <w:sz w:val="32"/>
-          <w:szCs w:val="32"/>
+          <w:sz w:val="28"/>
+          <w:szCs w:val="28"/>
           <w:lang w:eastAsia="pt-BR"/>
         </w:rPr>
         <w:t xml:space="preserve"> que fazem parte da área</w:t>
@@ -526,17 +598,17 @@
         <w:rPr>
           <w:rFonts w:ascii="Times New Roman" w:eastAsia="Times New Roman" w:hAnsi="Times New Roman" w:cs="Times New Roman"/>
           <w:kern w:val="36"/>
-          <w:sz w:val="32"/>
-          <w:szCs w:val="32"/>
-          <w:lang w:eastAsia="pt-BR"/>
-        </w:rPr>
-      </w:pPr>
-      <w:r>
-        <w:rPr>
-          <w:rFonts w:ascii="Times New Roman" w:eastAsia="Times New Roman" w:hAnsi="Times New Roman" w:cs="Times New Roman"/>
-          <w:kern w:val="36"/>
-          <w:sz w:val="32"/>
-          <w:szCs w:val="32"/>
+          <w:sz w:val="28"/>
+          <w:szCs w:val="28"/>
+          <w:lang w:eastAsia="pt-BR"/>
+        </w:rPr>
+      </w:pPr>
+      <w:r>
+        <w:rPr>
+          <w:rFonts w:ascii="Times New Roman" w:eastAsia="Times New Roman" w:hAnsi="Times New Roman" w:cs="Times New Roman"/>
+          <w:kern w:val="36"/>
+          <w:sz w:val="28"/>
+          <w:szCs w:val="28"/>
           <w:lang w:eastAsia="pt-BR"/>
         </w:rPr>
         <w:t>Interagir oferecendo insights</w:t>
@@ -557,17 +629,17 @@
         <w:rPr>
           <w:rFonts w:ascii="Times New Roman" w:eastAsia="Times New Roman" w:hAnsi="Times New Roman" w:cs="Times New Roman"/>
           <w:kern w:val="36"/>
-          <w:sz w:val="32"/>
-          <w:szCs w:val="32"/>
-          <w:lang w:eastAsia="pt-BR"/>
-        </w:rPr>
-      </w:pPr>
-      <w:r>
-        <w:rPr>
-          <w:rFonts w:ascii="Times New Roman" w:eastAsia="Times New Roman" w:hAnsi="Times New Roman" w:cs="Times New Roman"/>
-          <w:kern w:val="36"/>
-          <w:sz w:val="32"/>
-          <w:szCs w:val="32"/>
+          <w:sz w:val="28"/>
+          <w:szCs w:val="28"/>
+          <w:lang w:eastAsia="pt-BR"/>
+        </w:rPr>
+      </w:pPr>
+      <w:r>
+        <w:rPr>
+          <w:rFonts w:ascii="Times New Roman" w:eastAsia="Times New Roman" w:hAnsi="Times New Roman" w:cs="Times New Roman"/>
+          <w:kern w:val="36"/>
+          <w:sz w:val="28"/>
+          <w:szCs w:val="28"/>
           <w:lang w:eastAsia="pt-BR"/>
         </w:rPr>
         <w:t>Criar relacionamentos</w:t>
@@ -583,43 +655,36 @@
         <w:tabs>
           <w:tab w:val="left" w:pos="3120"/>
         </w:tabs>
-        <w:spacing w:before="100" w:beforeAutospacing="1" w:after="100" w:afterAutospacing="1" w:line="240" w:lineRule="auto"/>
+        <w:spacing w:after="0" w:line="480" w:lineRule="auto"/>
         <w:ind w:right="141"/>
         <w:rPr>
           <w:rFonts w:ascii="Times New Roman" w:eastAsia="Times New Roman" w:hAnsi="Times New Roman" w:cs="Times New Roman"/>
           <w:kern w:val="36"/>
-          <w:sz w:val="32"/>
-          <w:szCs w:val="32"/>
-          <w:lang w:eastAsia="pt-BR"/>
-        </w:rPr>
-      </w:pPr>
-      <w:r>
-        <w:rPr>
-          <w:rFonts w:ascii="Times New Roman" w:eastAsia="Times New Roman" w:hAnsi="Times New Roman" w:cs="Times New Roman"/>
-          <w:kern w:val="36"/>
-          <w:sz w:val="32"/>
-          <w:szCs w:val="32"/>
+          <w:sz w:val="28"/>
+          <w:szCs w:val="28"/>
+          <w:lang w:eastAsia="pt-BR"/>
+        </w:rPr>
+      </w:pPr>
+      <w:r>
+        <w:rPr>
+          <w:rFonts w:ascii="Times New Roman" w:eastAsia="Times New Roman" w:hAnsi="Times New Roman" w:cs="Times New Roman"/>
+          <w:kern w:val="36"/>
+          <w:sz w:val="28"/>
+          <w:szCs w:val="28"/>
           <w:lang w:eastAsia="pt-BR"/>
         </w:rPr>
         <w:t>Recomendações (aprovação social)</w:t>
       </w:r>
-    </w:p>
-    <w:p>
-      <w:pPr>
-        <w:pStyle w:val="PargrafodaLista"/>
-        <w:tabs>
-          <w:tab w:val="left" w:pos="3120"/>
-        </w:tabs>
-        <w:spacing w:before="100" w:beforeAutospacing="1" w:after="100" w:afterAutospacing="1" w:line="240" w:lineRule="auto"/>
-        <w:ind w:left="1440" w:right="141"/>
-        <w:rPr>
-          <w:rFonts w:ascii="Times New Roman" w:eastAsia="Times New Roman" w:hAnsi="Times New Roman" w:cs="Times New Roman"/>
-          <w:kern w:val="36"/>
-          <w:sz w:val="32"/>
-          <w:szCs w:val="32"/>
-          <w:lang w:eastAsia="pt-BR"/>
-        </w:rPr>
-      </w:pPr>
+      <w:r>
+        <w:rPr>
+          <w:rFonts w:ascii="Times New Roman" w:eastAsia="Times New Roman" w:hAnsi="Times New Roman" w:cs="Times New Roman"/>
+          <w:kern w:val="36"/>
+          <w:sz w:val="28"/>
+          <w:szCs w:val="28"/>
+          <w:lang w:eastAsia="pt-BR"/>
+        </w:rPr>
+        <w:t xml:space="preserve">                     </w:t>
+      </w:r>
     </w:p>
     <w:p>
       <w:pPr>
@@ -636,17 +701,17 @@
         <w:rPr>
           <w:rFonts w:ascii="Times New Roman" w:eastAsia="Times New Roman" w:hAnsi="Times New Roman" w:cs="Times New Roman"/>
           <w:kern w:val="36"/>
-          <w:sz w:val="32"/>
-          <w:szCs w:val="32"/>
-          <w:lang w:eastAsia="pt-BR"/>
-        </w:rPr>
-      </w:pPr>
-      <w:r>
-        <w:rPr>
-          <w:rFonts w:ascii="Times New Roman" w:eastAsia="Times New Roman" w:hAnsi="Times New Roman" w:cs="Times New Roman"/>
-          <w:kern w:val="36"/>
-          <w:sz w:val="32"/>
-          <w:szCs w:val="32"/>
+          <w:sz w:val="28"/>
+          <w:szCs w:val="28"/>
+          <w:lang w:eastAsia="pt-BR"/>
+        </w:rPr>
+      </w:pPr>
+      <w:r>
+        <w:rPr>
+          <w:rFonts w:ascii="Times New Roman" w:eastAsia="Times New Roman" w:hAnsi="Times New Roman" w:cs="Times New Roman"/>
+          <w:kern w:val="36"/>
+          <w:sz w:val="28"/>
+          <w:szCs w:val="28"/>
           <w:lang w:eastAsia="pt-BR"/>
         </w:rPr>
         <w:t>Empregabilidade</w:t>
@@ -655,8 +720,8 @@
         <w:rPr>
           <w:rFonts w:ascii="Times New Roman" w:eastAsia="Times New Roman" w:hAnsi="Times New Roman" w:cs="Times New Roman"/>
           <w:kern w:val="36"/>
-          <w:sz w:val="32"/>
-          <w:szCs w:val="32"/>
+          <w:sz w:val="28"/>
+          <w:szCs w:val="28"/>
           <w:lang w:eastAsia="pt-BR"/>
         </w:rPr>
         <w:t xml:space="preserve"> </w:t>
@@ -665,8 +730,8 @@
         <w:rPr>
           <w:rFonts w:ascii="Times New Roman" w:eastAsia="Times New Roman" w:hAnsi="Times New Roman" w:cs="Times New Roman"/>
           <w:kern w:val="36"/>
-          <w:sz w:val="32"/>
-          <w:szCs w:val="32"/>
+          <w:sz w:val="28"/>
+          <w:szCs w:val="28"/>
           <w:lang w:eastAsia="pt-BR"/>
         </w:rPr>
         <w:t>tem relação com o</w:t>
@@ -675,8 +740,8 @@
         <w:rPr>
           <w:rFonts w:ascii="Times New Roman" w:eastAsia="Times New Roman" w:hAnsi="Times New Roman" w:cs="Times New Roman"/>
           <w:kern w:val="36"/>
-          <w:sz w:val="32"/>
-          <w:szCs w:val="32"/>
+          <w:sz w:val="28"/>
+          <w:szCs w:val="28"/>
           <w:lang w:eastAsia="pt-BR"/>
         </w:rPr>
         <w:t xml:space="preserve"> </w:t>
@@ -685,8 +750,8 @@
         <w:rPr>
           <w:rFonts w:ascii="Times New Roman" w:eastAsia="Times New Roman" w:hAnsi="Times New Roman" w:cs="Times New Roman"/>
           <w:kern w:val="36"/>
-          <w:sz w:val="32"/>
-          <w:szCs w:val="32"/>
+          <w:sz w:val="28"/>
+          <w:szCs w:val="28"/>
           <w:lang w:eastAsia="pt-BR"/>
         </w:rPr>
         <w:t>SSI</w:t>
@@ -707,17 +772,17 @@
         <w:rPr>
           <w:rFonts w:ascii="Times New Roman" w:eastAsia="Times New Roman" w:hAnsi="Times New Roman" w:cs="Times New Roman"/>
           <w:kern w:val="36"/>
-          <w:sz w:val="32"/>
-          <w:szCs w:val="32"/>
-          <w:lang w:eastAsia="pt-BR"/>
-        </w:rPr>
-      </w:pPr>
-      <w:r>
-        <w:rPr>
-          <w:rFonts w:ascii="Times New Roman" w:eastAsia="Times New Roman" w:hAnsi="Times New Roman" w:cs="Times New Roman"/>
-          <w:kern w:val="36"/>
-          <w:sz w:val="32"/>
-          <w:szCs w:val="32"/>
+          <w:sz w:val="28"/>
+          <w:szCs w:val="28"/>
+          <w:lang w:eastAsia="pt-BR"/>
+        </w:rPr>
+      </w:pPr>
+      <w:r>
+        <w:rPr>
+          <w:rFonts w:ascii="Times New Roman" w:eastAsia="Times New Roman" w:hAnsi="Times New Roman" w:cs="Times New Roman"/>
+          <w:kern w:val="36"/>
+          <w:sz w:val="28"/>
+          <w:szCs w:val="28"/>
           <w:lang w:eastAsia="pt-BR"/>
         </w:rPr>
         <w:t xml:space="preserve">Preencher </w:t>
@@ -726,8 +791,8 @@
         <w:rPr>
           <w:rFonts w:ascii="Times New Roman" w:eastAsia="Times New Roman" w:hAnsi="Times New Roman" w:cs="Times New Roman"/>
           <w:kern w:val="36"/>
-          <w:sz w:val="32"/>
-          <w:szCs w:val="32"/>
+          <w:sz w:val="28"/>
+          <w:szCs w:val="28"/>
           <w:lang w:eastAsia="pt-BR"/>
         </w:rPr>
         <w:t>t</w:t>
@@ -736,8 +801,8 @@
         <w:rPr>
           <w:rFonts w:ascii="Times New Roman" w:eastAsia="Times New Roman" w:hAnsi="Times New Roman" w:cs="Times New Roman"/>
           <w:kern w:val="36"/>
-          <w:sz w:val="32"/>
-          <w:szCs w:val="32"/>
+          <w:sz w:val="28"/>
+          <w:szCs w:val="28"/>
           <w:lang w:eastAsia="pt-BR"/>
         </w:rPr>
         <w:t>odo</w:t>
@@ -746,8 +811,8 @@
         <w:rPr>
           <w:rFonts w:ascii="Times New Roman" w:eastAsia="Times New Roman" w:hAnsi="Times New Roman" w:cs="Times New Roman"/>
           <w:kern w:val="36"/>
-          <w:sz w:val="32"/>
-          <w:szCs w:val="32"/>
+          <w:sz w:val="28"/>
+          <w:szCs w:val="28"/>
           <w:lang w:eastAsia="pt-BR"/>
         </w:rPr>
         <w:t xml:space="preserve"> </w:t>
@@ -756,8 +821,8 @@
         <w:rPr>
           <w:rFonts w:ascii="Times New Roman" w:eastAsia="Times New Roman" w:hAnsi="Times New Roman" w:cs="Times New Roman"/>
           <w:kern w:val="36"/>
-          <w:sz w:val="32"/>
-          <w:szCs w:val="32"/>
+          <w:sz w:val="28"/>
+          <w:szCs w:val="28"/>
           <w:lang w:eastAsia="pt-BR"/>
         </w:rPr>
         <w:t>o LinkedIn</w:t>
@@ -766,8 +831,8 @@
         <w:rPr>
           <w:rFonts w:ascii="Times New Roman" w:eastAsia="Times New Roman" w:hAnsi="Times New Roman" w:cs="Times New Roman"/>
           <w:kern w:val="36"/>
-          <w:sz w:val="32"/>
-          <w:szCs w:val="32"/>
+          <w:sz w:val="28"/>
+          <w:szCs w:val="28"/>
           <w:lang w:eastAsia="pt-BR"/>
         </w:rPr>
         <w:t xml:space="preserve"> de acordo com o objetivo</w:t>
@@ -776,8 +841,8 @@
         <w:rPr>
           <w:rFonts w:ascii="Times New Roman" w:eastAsia="Times New Roman" w:hAnsi="Times New Roman" w:cs="Times New Roman"/>
           <w:kern w:val="36"/>
-          <w:sz w:val="32"/>
-          <w:szCs w:val="32"/>
+          <w:sz w:val="28"/>
+          <w:szCs w:val="28"/>
           <w:lang w:eastAsia="pt-BR"/>
         </w:rPr>
         <w:t>.</w:t>
@@ -793,46 +858,74 @@
         <w:tabs>
           <w:tab w:val="left" w:pos="3120"/>
         </w:tabs>
-        <w:spacing w:before="100" w:beforeAutospacing="1" w:after="100" w:afterAutospacing="1" w:line="480" w:lineRule="auto"/>
+        <w:spacing w:after="0" w:line="240" w:lineRule="auto"/>
         <w:ind w:right="141"/>
         <w:rPr>
           <w:rFonts w:ascii="Times New Roman" w:eastAsia="Times New Roman" w:hAnsi="Times New Roman" w:cs="Times New Roman"/>
           <w:kern w:val="36"/>
-          <w:sz w:val="32"/>
-          <w:szCs w:val="32"/>
-          <w:lang w:eastAsia="pt-BR"/>
-        </w:rPr>
-      </w:pPr>
-      <w:r>
-        <w:rPr>
-          <w:rFonts w:ascii="Times New Roman" w:eastAsia="Times New Roman" w:hAnsi="Times New Roman" w:cs="Times New Roman"/>
-          <w:kern w:val="36"/>
-          <w:sz w:val="32"/>
-          <w:szCs w:val="32"/>
-          <w:lang w:eastAsia="pt-BR"/>
-        </w:rPr>
-        <w:t>Palavra-chave (todo campo é útil</w:t>
-      </w:r>
-      <w:r>
-        <w:rPr>
-          <w:rFonts w:ascii="Times New Roman" w:eastAsia="Times New Roman" w:hAnsi="Times New Roman" w:cs="Times New Roman"/>
-          <w:kern w:val="36"/>
-          <w:sz w:val="32"/>
-          <w:szCs w:val="32"/>
-          <w:lang w:eastAsia="pt-BR"/>
-        </w:rPr>
-        <w:t>)</w:t>
-      </w:r>
-      <w:r>
-        <w:rPr>
-          <w:rFonts w:ascii="Times New Roman" w:eastAsia="Times New Roman" w:hAnsi="Times New Roman" w:cs="Times New Roman"/>
-          <w:kern w:val="36"/>
-          <w:sz w:val="32"/>
-          <w:szCs w:val="32"/>
-          <w:lang w:eastAsia="pt-BR"/>
-        </w:rPr>
-        <w:t>.</w:t>
-      </w:r>
+          <w:sz w:val="28"/>
+          <w:szCs w:val="28"/>
+          <w:lang w:eastAsia="pt-BR"/>
+        </w:rPr>
+      </w:pPr>
+      <w:r>
+        <w:rPr>
+          <w:rFonts w:ascii="Times New Roman" w:eastAsia="Times New Roman" w:hAnsi="Times New Roman" w:cs="Times New Roman"/>
+          <w:kern w:val="36"/>
+          <w:sz w:val="28"/>
+          <w:szCs w:val="28"/>
+          <w:lang w:eastAsia="pt-BR"/>
+        </w:rPr>
+        <w:t>Palavra-chave (todo campo é útil).</w:t>
+      </w:r>
+    </w:p>
+    <w:p>
+      <w:pPr>
+        <w:pStyle w:val="PargrafodaLista"/>
+        <w:tabs>
+          <w:tab w:val="left" w:pos="3120"/>
+        </w:tabs>
+        <w:spacing w:after="0" w:line="240" w:lineRule="auto"/>
+        <w:ind w:left="1440" w:right="141"/>
+        <w:rPr>
+          <w:rStyle w:val="Hyperlink"/>
+          <w:rFonts w:ascii="Times New Roman" w:eastAsia="Times New Roman" w:hAnsi="Times New Roman" w:cs="Times New Roman"/>
+          <w:kern w:val="36"/>
+          <w:sz w:val="28"/>
+          <w:szCs w:val="28"/>
+          <w:lang w:eastAsia="pt-BR"/>
+        </w:rPr>
+      </w:pPr>
+      <w:hyperlink r:id="rId9" w:history="1">
+        <w:r>
+          <w:rPr>
+            <w:rStyle w:val="Hyperlink"/>
+            <w:rFonts w:ascii="Times New Roman" w:eastAsia="Times New Roman" w:hAnsi="Times New Roman" w:cs="Times New Roman"/>
+            <w:kern w:val="36"/>
+            <w:sz w:val="28"/>
+            <w:szCs w:val="28"/>
+            <w:lang w:eastAsia="pt-BR"/>
+          </w:rPr>
+          <w:t>https://www.vagas.com.br/mapa-de-carreiras/cargos/desenvolvedor-web/0</w:t>
+        </w:r>
+      </w:hyperlink>
+    </w:p>
+    <w:p>
+      <w:pPr>
+        <w:pStyle w:val="PargrafodaLista"/>
+        <w:tabs>
+          <w:tab w:val="left" w:pos="3120"/>
+        </w:tabs>
+        <w:spacing w:after="0" w:line="240" w:lineRule="auto"/>
+        <w:ind w:left="1440" w:right="141"/>
+        <w:rPr>
+          <w:rFonts w:ascii="Times New Roman" w:eastAsia="Times New Roman" w:hAnsi="Times New Roman" w:cs="Times New Roman"/>
+          <w:kern w:val="36"/>
+          <w:sz w:val="28"/>
+          <w:szCs w:val="28"/>
+          <w:lang w:eastAsia="pt-BR"/>
+        </w:rPr>
+      </w:pPr>
     </w:p>
     <w:p>
       <w:pPr>
@@ -849,31 +942,42 @@
         <w:rPr>
           <w:rFonts w:ascii="Times New Roman" w:eastAsia="Times New Roman" w:hAnsi="Times New Roman" w:cs="Times New Roman"/>
           <w:kern w:val="36"/>
-          <w:sz w:val="32"/>
-          <w:szCs w:val="32"/>
-          <w:lang w:eastAsia="pt-BR"/>
-        </w:rPr>
-      </w:pPr>
-      <w:r>
-        <w:rPr>
-          <w:rFonts w:ascii="Times New Roman" w:eastAsia="Times New Roman" w:hAnsi="Times New Roman" w:cs="Times New Roman"/>
-          <w:kern w:val="36"/>
-          <w:sz w:val="32"/>
-          <w:szCs w:val="32"/>
-          <w:lang w:eastAsia="pt-BR"/>
-        </w:rPr>
-        <w:lastRenderedPageBreak/>
+          <w:sz w:val="28"/>
+          <w:szCs w:val="28"/>
+          <w:lang w:eastAsia="pt-BR"/>
+        </w:rPr>
+      </w:pPr>
+      <w:proofErr w:type="gramStart"/>
+      <w:r>
+        <w:rPr>
+          <w:rFonts w:ascii="Times New Roman" w:eastAsia="Times New Roman" w:hAnsi="Times New Roman" w:cs="Times New Roman"/>
+          <w:kern w:val="36"/>
+          <w:sz w:val="28"/>
+          <w:szCs w:val="28"/>
+          <w:lang w:eastAsia="pt-BR"/>
+        </w:rPr>
         <w:t xml:space="preserve">Análise  </w:t>
       </w:r>
       <w:r>
         <w:rPr>
           <w:rFonts w:ascii="Times New Roman" w:eastAsia="Times New Roman" w:hAnsi="Times New Roman" w:cs="Times New Roman"/>
           <w:kern w:val="36"/>
-          <w:sz w:val="32"/>
-          <w:szCs w:val="32"/>
-          <w:lang w:eastAsia="pt-BR"/>
-        </w:rPr>
-        <w:t>(Termômetro)</w:t>
+          <w:sz w:val="28"/>
+          <w:szCs w:val="28"/>
+          <w:lang w:eastAsia="pt-BR"/>
+        </w:rPr>
+        <w:t>(</w:t>
+      </w:r>
+      <w:proofErr w:type="gramEnd"/>
+      <w:r>
+        <w:rPr>
+          <w:rFonts w:ascii="Times New Roman" w:eastAsia="Times New Roman" w:hAnsi="Times New Roman" w:cs="Times New Roman"/>
+          <w:kern w:val="36"/>
+          <w:sz w:val="28"/>
+          <w:szCs w:val="28"/>
+          <w:lang w:eastAsia="pt-BR"/>
+        </w:rPr>
+        <w:t>Termômetro)</w:t>
       </w:r>
     </w:p>
     <w:p>
@@ -891,17 +995,17 @@
         <w:rPr>
           <w:rFonts w:ascii="Times New Roman" w:eastAsia="Times New Roman" w:hAnsi="Times New Roman" w:cs="Times New Roman"/>
           <w:kern w:val="36"/>
-          <w:sz w:val="32"/>
-          <w:szCs w:val="32"/>
-          <w:lang w:eastAsia="pt-BR"/>
-        </w:rPr>
-      </w:pPr>
-      <w:r>
-        <w:rPr>
-          <w:rFonts w:ascii="Times New Roman" w:eastAsia="Times New Roman" w:hAnsi="Times New Roman" w:cs="Times New Roman"/>
-          <w:kern w:val="36"/>
-          <w:sz w:val="32"/>
-          <w:szCs w:val="32"/>
+          <w:sz w:val="28"/>
+          <w:szCs w:val="28"/>
+          <w:lang w:eastAsia="pt-BR"/>
+        </w:rPr>
+      </w:pPr>
+      <w:r>
+        <w:rPr>
+          <w:rFonts w:ascii="Times New Roman" w:eastAsia="Times New Roman" w:hAnsi="Times New Roman" w:cs="Times New Roman"/>
+          <w:kern w:val="36"/>
+          <w:sz w:val="28"/>
+          <w:szCs w:val="28"/>
           <w:lang w:eastAsia="pt-BR"/>
         </w:rPr>
         <w:t>Ocorrência em resultados de pesquisa</w:t>
@@ -922,17 +1026,17 @@
         <w:rPr>
           <w:rFonts w:ascii="Times New Roman" w:eastAsia="Times New Roman" w:hAnsi="Times New Roman" w:cs="Times New Roman"/>
           <w:kern w:val="36"/>
-          <w:sz w:val="32"/>
-          <w:szCs w:val="32"/>
-          <w:lang w:eastAsia="pt-BR"/>
-        </w:rPr>
-      </w:pPr>
-      <w:r>
-        <w:rPr>
-          <w:rFonts w:ascii="Times New Roman" w:eastAsia="Times New Roman" w:hAnsi="Times New Roman" w:cs="Times New Roman"/>
-          <w:kern w:val="36"/>
-          <w:sz w:val="32"/>
-          <w:szCs w:val="32"/>
+          <w:sz w:val="28"/>
+          <w:szCs w:val="28"/>
+          <w:lang w:eastAsia="pt-BR"/>
+        </w:rPr>
+      </w:pPr>
+      <w:r>
+        <w:rPr>
+          <w:rFonts w:ascii="Times New Roman" w:eastAsia="Times New Roman" w:hAnsi="Times New Roman" w:cs="Times New Roman"/>
+          <w:kern w:val="36"/>
+          <w:sz w:val="28"/>
+          <w:szCs w:val="28"/>
           <w:lang w:eastAsia="pt-BR"/>
         </w:rPr>
         <w:t>Você está sendo encontrado pelas pessoas certas?</w:t>
@@ -953,17 +1057,17 @@
         <w:rPr>
           <w:rFonts w:ascii="Times New Roman" w:eastAsia="Times New Roman" w:hAnsi="Times New Roman" w:cs="Times New Roman"/>
           <w:kern w:val="36"/>
-          <w:sz w:val="32"/>
-          <w:szCs w:val="32"/>
-          <w:lang w:eastAsia="pt-BR"/>
-        </w:rPr>
-      </w:pPr>
-      <w:r>
-        <w:rPr>
-          <w:rFonts w:ascii="Times New Roman" w:eastAsia="Times New Roman" w:hAnsi="Times New Roman" w:cs="Times New Roman"/>
-          <w:kern w:val="36"/>
-          <w:sz w:val="32"/>
-          <w:szCs w:val="32"/>
+          <w:sz w:val="28"/>
+          <w:szCs w:val="28"/>
+          <w:lang w:eastAsia="pt-BR"/>
+        </w:rPr>
+      </w:pPr>
+      <w:r>
+        <w:rPr>
+          <w:rFonts w:ascii="Times New Roman" w:eastAsia="Times New Roman" w:hAnsi="Times New Roman" w:cs="Times New Roman"/>
+          <w:kern w:val="36"/>
+          <w:sz w:val="28"/>
+          <w:szCs w:val="28"/>
           <w:lang w:eastAsia="pt-BR"/>
         </w:rPr>
         <w:t>Assistente, Analista, Coordenador</w:t>
@@ -972,8 +1076,8 @@
         <w:rPr>
           <w:rFonts w:ascii="Times New Roman" w:eastAsia="Times New Roman" w:hAnsi="Times New Roman" w:cs="Times New Roman"/>
           <w:kern w:val="36"/>
-          <w:sz w:val="32"/>
-          <w:szCs w:val="32"/>
+          <w:sz w:val="28"/>
+          <w:szCs w:val="28"/>
           <w:lang w:eastAsia="pt-BR"/>
         </w:rPr>
         <w:t xml:space="preserve"> e Gerente</w:t>
@@ -994,47 +1098,119 @@
         <w:rPr>
           <w:rFonts w:ascii="Times New Roman" w:eastAsia="Times New Roman" w:hAnsi="Times New Roman" w:cs="Times New Roman"/>
           <w:kern w:val="36"/>
-          <w:sz w:val="32"/>
-          <w:szCs w:val="32"/>
-          <w:lang w:eastAsia="pt-BR"/>
-        </w:rPr>
-      </w:pPr>
-      <w:r>
-        <w:rPr>
-          <w:rFonts w:ascii="Times New Roman" w:eastAsia="Times New Roman" w:hAnsi="Times New Roman" w:cs="Times New Roman"/>
-          <w:kern w:val="36"/>
-          <w:sz w:val="32"/>
-          <w:szCs w:val="32"/>
+          <w:sz w:val="28"/>
+          <w:szCs w:val="28"/>
+          <w:lang w:eastAsia="pt-BR"/>
+        </w:rPr>
+      </w:pPr>
+      <w:r>
+        <w:rPr>
+          <w:rFonts w:ascii="Times New Roman" w:eastAsia="Times New Roman" w:hAnsi="Times New Roman" w:cs="Times New Roman"/>
+          <w:kern w:val="36"/>
+          <w:sz w:val="28"/>
+          <w:szCs w:val="28"/>
           <w:lang w:eastAsia="pt-BR"/>
         </w:rPr>
         <w:t xml:space="preserve">Financeiro, Engenharia, Direito, RH, </w:t>
       </w:r>
-      <w:r>
-        <w:rPr>
-          <w:rFonts w:ascii="Times New Roman" w:eastAsia="Times New Roman" w:hAnsi="Times New Roman" w:cs="Times New Roman"/>
-          <w:kern w:val="36"/>
-          <w:sz w:val="32"/>
-          <w:szCs w:val="32"/>
+      <w:proofErr w:type="gramStart"/>
+      <w:r>
+        <w:rPr>
+          <w:rFonts w:ascii="Times New Roman" w:eastAsia="Times New Roman" w:hAnsi="Times New Roman" w:cs="Times New Roman"/>
+          <w:kern w:val="36"/>
+          <w:sz w:val="28"/>
+          <w:szCs w:val="28"/>
           <w:lang w:eastAsia="pt-BR"/>
         </w:rPr>
         <w:t>Comercial</w:t>
       </w:r>
+      <w:proofErr w:type="gramEnd"/>
     </w:p>
     <w:p>
       <w:pPr>
-        <w:pStyle w:val="PargrafodaLista"/>
-        <w:spacing w:before="100" w:beforeAutospacing="1" w:after="100" w:afterAutospacing="1" w:line="240" w:lineRule="auto"/>
-        <w:ind w:left="0" w:right="141"/>
-        <w:rPr>
-          <w:rFonts w:ascii="Times New Roman" w:eastAsia="Times New Roman" w:hAnsi="Times New Roman" w:cs="Times New Roman"/>
-          <w:sz w:val="24"/>
-          <w:szCs w:val="24"/>
-          <w:lang w:eastAsia="pt-BR"/>
-        </w:rPr>
-      </w:pPr>
+        <w:tabs>
+          <w:tab w:val="left" w:pos="3120"/>
+        </w:tabs>
+        <w:spacing w:after="0" w:line="240" w:lineRule="auto"/>
+        <w:ind w:right="141"/>
+        <w:rPr>
+          <w:rFonts w:ascii="Times New Roman" w:eastAsia="Times New Roman" w:hAnsi="Times New Roman" w:cs="Times New Roman"/>
+          <w:kern w:val="36"/>
+          <w:sz w:val="28"/>
+          <w:szCs w:val="28"/>
+          <w:lang w:eastAsia="pt-BR"/>
+        </w:rPr>
+      </w:pPr>
+    </w:p>
+    <w:p>
+      <w:pPr>
+        <w:tabs>
+          <w:tab w:val="left" w:pos="3120"/>
+        </w:tabs>
+        <w:spacing w:after="0" w:line="240" w:lineRule="auto"/>
+        <w:ind w:right="141"/>
+        <w:rPr>
+          <w:rFonts w:ascii="Times New Roman" w:eastAsia="Times New Roman" w:hAnsi="Times New Roman" w:cs="Times New Roman"/>
+          <w:lang w:eastAsia="pt-BR"/>
+        </w:rPr>
+      </w:pPr>
+      <w:r>
+        <w:rPr>
+          <w:rFonts w:ascii="Times New Roman" w:eastAsia="Times New Roman" w:hAnsi="Times New Roman" w:cs="Times New Roman"/>
+          <w:kern w:val="36"/>
+          <w:sz w:val="28"/>
+          <w:szCs w:val="28"/>
+          <w:lang w:eastAsia="pt-BR"/>
+        </w:rPr>
+        <w:t>Curso Link</w:t>
+      </w:r>
+      <w:r>
+        <w:rPr>
+          <w:rFonts w:ascii="Times New Roman" w:eastAsia="Times New Roman" w:hAnsi="Times New Roman" w:cs="Times New Roman"/>
+          <w:kern w:val="36"/>
+          <w:sz w:val="28"/>
+          <w:szCs w:val="28"/>
+          <w:lang w:eastAsia="pt-BR"/>
+        </w:rPr>
+        <w:t>e</w:t>
+      </w:r>
+      <w:r>
+        <w:rPr>
+          <w:rFonts w:ascii="Times New Roman" w:eastAsia="Times New Roman" w:hAnsi="Times New Roman" w:cs="Times New Roman"/>
+          <w:kern w:val="36"/>
+          <w:sz w:val="28"/>
+          <w:szCs w:val="28"/>
+          <w:lang w:eastAsia="pt-BR"/>
+        </w:rPr>
+        <w:t>dIn Learning:</w:t>
+      </w:r>
+      <w:r>
+        <w:rPr>
+          <w:rStyle w:val="Hyperlink"/>
+          <w:rFonts w:ascii="Times New Roman" w:eastAsia="Times New Roman" w:hAnsi="Times New Roman" w:cs="Times New Roman"/>
+          <w:kern w:val="36"/>
+          <w:sz w:val="28"/>
+          <w:szCs w:val="28"/>
+          <w:lang w:eastAsia="pt-BR"/>
+        </w:rPr>
+        <w:t xml:space="preserve"> </w:t>
+      </w:r>
+      <w:hyperlink r:id="rId10" w:history="1">
+        <w:r>
+          <w:rPr>
+            <w:rStyle w:val="Hyperlink"/>
+            <w:rFonts w:ascii="Times New Roman" w:eastAsia="Times New Roman" w:hAnsi="Times New Roman" w:cs="Times New Roman"/>
+            <w:kern w:val="36"/>
+            <w:sz w:val="28"/>
+            <w:szCs w:val="28"/>
+            <w:lang w:eastAsia="pt-BR"/>
+          </w:rPr>
+          <w:t>https://www.linkedin.com/learning/como-aproveitar-ao-maximo-o-linkedin-2022/como-aproveitar-ao-maximo-o-linkedin?autoplay=true</w:t>
+        </w:r>
+      </w:hyperlink>
     </w:p>
     <w:sectPr>
-      <w:headerReference w:type="default" r:id="rId7"/>
+      <w:headerReference w:type="default" r:id="rId11"/>
       <w:pgSz w:w="11906" w:h="16838"/>
       <w:pgMar w:top="993" w:right="1416" w:bottom="426" w:left="1560" w:header="708" w:footer="708" w:gutter="0"/>
       <w:cols w:space="708"/>
@@ -1788,7 +1964,7 @@
         <w:rFonts w:ascii="Yu Mincho Light" w:eastAsia="Yu Mincho Light" w:hAnsi="Yu Mincho Light" w:hint="eastAsia"/>
       </w:rPr>
     </w:lvl>
-    <w:lvl w:ilvl="1" w:tplc="04160003" w:tentative="1">
+    <w:lvl w:ilvl="1" w:tplc="04160003">
       <w:start w:val="1"/>
       <w:numFmt w:val="bullet"/>
       <w:lvlText w:val="o"/>
@@ -2690,6 +2866,28 @@
       </w:tblBorders>
     </w:tblPr>
   </w:style>
+  <w:style w:type="paragraph" w:styleId="Reviso">
+    <w:name w:val="Revision"/>
+    <w:hidden/>
+    <w:uiPriority w:val="99"/>
+    <w:semiHidden/>
+    <w:rsid w:val="007D2ECC"/>
+    <w:pPr>
+      <w:spacing w:after="0" w:line="240" w:lineRule="auto"/>
+    </w:pPr>
+  </w:style>
+  <w:style w:type="character" w:styleId="HiperlinkVisitado">
+    <w:name w:val="FollowedHyperlink"/>
+    <w:basedOn w:val="Fontepargpadro"/>
+    <w:uiPriority w:val="99"/>
+    <w:semiHidden/>
+    <w:unhideWhenUsed/>
+    <w:rsid w:val="008B1BE5"/>
+    <w:rPr>
+      <w:color w:val="954F72" w:themeColor="followedHyperlink"/>
+      <w:u w:val="single"/>
+    </w:rPr>
+  </w:style>
 </w:styles>
 </file>
 

</xml_diff>